<commit_message>
Some small bugfixes, title changes, with of config action buttons
</commit_message>
<xml_diff>
--- a/documentation/HR-Assistant_short-documentation.docx
+++ b/documentation/HR-Assistant_short-documentation.docx
@@ -6,12 +6,14 @@
       <w:pPr>
         <w:rPr>
           <w:rFonts w:ascii="Arial" w:hAnsi="Arial" w:cs="Arial"/>
+          <w:lang w:val="en-US"/>
         </w:rPr>
       </w:pPr>
       <w:r>
         <w:rPr>
           <w:rFonts w:ascii="Arial" w:hAnsi="Arial" w:cs="Arial"/>
           <w:noProof/>
+          <w:lang w:eastAsia="de-CH"/>
         </w:rPr>
         <mc:AlternateContent>
           <mc:Choice Requires="wps">
@@ -68,14 +70,7 @@
                               <w:rPr>
                                 <w:rFonts w:ascii="Arial" w:hAnsi="Arial" w:cs="Arial"/>
                               </w:rPr>
-                              <w:t xml:space="preserve">HR </w:t>
-                            </w:r>
-                            <w:proofErr w:type="spellStart"/>
-                            <w:r>
-                              <w:rPr>
-                                <w:rFonts w:ascii="Arial" w:hAnsi="Arial" w:cs="Arial"/>
-                              </w:rPr>
-                              <w:t>Assistant</w:t>
+                              <w:t>HR Assistant</w:t>
                             </w:r>
                           </w:p>
                           <w:p>
@@ -84,27 +79,12 @@
                                 <w:rFonts w:ascii="Arial" w:hAnsi="Arial" w:cs="Arial"/>
                               </w:rPr>
                             </w:pPr>
-                            <w:proofErr w:type="spellEnd"/>
                             <w:r>
                               <w:rPr>
                                 <w:rFonts w:ascii="Arial" w:hAnsi="Arial" w:cs="Arial"/>
                               </w:rPr>
-                              <w:t>Short</w:t>
+                              <w:t>Short Documentation</w:t>
                             </w:r>
-                            <w:r>
-                              <w:rPr>
-                                <w:rFonts w:ascii="Arial" w:hAnsi="Arial" w:cs="Arial"/>
-                              </w:rPr>
-                              <w:t xml:space="preserve"> </w:t>
-                            </w:r>
-                            <w:proofErr w:type="spellStart"/>
-                            <w:r>
-                              <w:rPr>
-                                <w:rFonts w:ascii="Arial" w:hAnsi="Arial" w:cs="Arial"/>
-                              </w:rPr>
-                              <w:t>Documentation</w:t>
-                            </w:r>
-                            <w:proofErr w:type="spellEnd"/>
                           </w:p>
                         </w:txbxContent>
                       </wps:txbx>
@@ -247,6 +227,7 @@
       <w:r>
         <w:rPr>
           <w:rFonts w:ascii="Arial" w:hAnsi="Arial" w:cs="Arial"/>
+          <w:lang w:val="en-US"/>
         </w:rPr>
         <w:t xml:space="preserve"> </w:t>
       </w:r>
@@ -278,8 +259,6 @@
         </w:rPr>
         <w:t>The Job of a Human Resources Employee is hard work, especially when it comes to handle hundreds or thousands of Job Applications.</w:t>
       </w:r>
-      <w:bookmarkStart w:id="0" w:name="_GoBack"/>
-      <w:bookmarkEnd w:id="0"/>
     </w:p>
     <w:p>
       <w:pPr>
@@ -297,63 +276,7 @@
           <w:szCs w:val="20"/>
           <w:lang w:val="en-US"/>
         </w:rPr>
-        <w:t xml:space="preserve">Often, the </w:t>
-      </w:r>
-      <w:r>
-        <w:rPr>
-          <w:rFonts w:ascii="Arial" w:hAnsi="Arial" w:cs="Arial"/>
-          <w:sz w:val="20"/>
-          <w:szCs w:val="20"/>
-          <w:lang w:val="en-US"/>
-        </w:rPr>
-        <w:t>Cover Letters</w:t>
-      </w:r>
-      <w:r>
-        <w:rPr>
-          <w:rFonts w:ascii="Arial" w:hAnsi="Arial" w:cs="Arial"/>
-          <w:sz w:val="20"/>
-          <w:szCs w:val="20"/>
-          <w:lang w:val="en-US"/>
-        </w:rPr>
-        <w:t xml:space="preserve"> are coming in unstructured formats</w:t>
-      </w:r>
-      <w:proofErr w:type="gramStart"/>
-      <w:r>
-        <w:rPr>
-          <w:rFonts w:ascii="Arial" w:hAnsi="Arial" w:cs="Arial"/>
-          <w:sz w:val="20"/>
-          <w:szCs w:val="20"/>
-          <w:lang w:val="en-US"/>
-        </w:rPr>
-        <w:t>..</w:t>
-      </w:r>
-      <w:proofErr w:type="gramEnd"/>
-      <w:r>
-        <w:rPr>
-          <w:rFonts w:ascii="Arial" w:hAnsi="Arial" w:cs="Arial"/>
-          <w:sz w:val="20"/>
-          <w:szCs w:val="20"/>
-          <w:lang w:val="en-US"/>
-        </w:rPr>
-        <w:t xml:space="preserve"> Keeping these data in order and prioriti</w:t>
-      </w:r>
-      <w:r>
-        <w:rPr>
-          <w:rFonts w:ascii="Arial" w:hAnsi="Arial" w:cs="Arial"/>
-          <w:sz w:val="20"/>
-          <w:szCs w:val="20"/>
-          <w:lang w:val="en-US"/>
-        </w:rPr>
-        <w:t>z</w:t>
-      </w:r>
-      <w:r>
-        <w:rPr>
-          <w:rFonts w:ascii="Arial" w:hAnsi="Arial" w:cs="Arial"/>
-          <w:sz w:val="20"/>
-          <w:szCs w:val="20"/>
-          <w:lang w:val="en-US"/>
-        </w:rPr>
-        <w:t>e interesting job applications can be difficult.</w:t>
+        <w:t>Often, the Cover Letters are coming in unstructured formats.. Keeping these data in order and prioritize interesting job applications can be difficult.</w:t>
       </w:r>
     </w:p>
     <w:p>
@@ -382,63 +305,7 @@
           <w:szCs w:val="20"/>
           <w:lang w:val="en-US"/>
         </w:rPr>
-        <w:t>This</w:t>
-      </w:r>
-      <w:r>
-        <w:rPr>
-          <w:rFonts w:ascii="Arial" w:hAnsi="Arial" w:cs="Arial"/>
-          <w:sz w:val="20"/>
-          <w:szCs w:val="20"/>
-          <w:lang w:val="en-US"/>
-        </w:rPr>
-        <w:t xml:space="preserve"> </w:t>
-      </w:r>
-      <w:proofErr w:type="spellStart"/>
-      <w:r>
-        <w:rPr>
-          <w:rFonts w:ascii="Arial" w:hAnsi="Arial" w:cs="Arial"/>
-          <w:sz w:val="20"/>
-          <w:szCs w:val="20"/>
-          <w:lang w:val="en-US"/>
-        </w:rPr>
-        <w:t>Bluemix</w:t>
-      </w:r>
-      <w:proofErr w:type="spellEnd"/>
-      <w:r>
-        <w:rPr>
-          <w:rFonts w:ascii="Arial" w:hAnsi="Arial" w:cs="Arial"/>
-          <w:sz w:val="20"/>
-          <w:szCs w:val="20"/>
-          <w:lang w:val="en-US"/>
-        </w:rPr>
-        <w:t xml:space="preserve"> application </w:t>
-      </w:r>
-      <w:r>
-        <w:rPr>
-          <w:rFonts w:ascii="Arial" w:hAnsi="Arial" w:cs="Arial"/>
-          <w:sz w:val="20"/>
-          <w:szCs w:val="20"/>
-          <w:lang w:val="en-US"/>
-        </w:rPr>
-        <w:t xml:space="preserve">is </w:t>
-      </w:r>
-      <w:r>
-        <w:rPr>
-          <w:rFonts w:ascii="Arial" w:hAnsi="Arial" w:cs="Arial"/>
-          <w:sz w:val="20"/>
-          <w:szCs w:val="20"/>
-          <w:lang w:val="en-US"/>
-        </w:rPr>
-        <w:t xml:space="preserve">leveraging IBM Watson services </w:t>
-      </w:r>
-      <w:r>
-        <w:rPr>
-          <w:rFonts w:ascii="Arial" w:hAnsi="Arial" w:cs="Arial"/>
-          <w:sz w:val="20"/>
-          <w:szCs w:val="20"/>
-          <w:lang w:val="en-US"/>
-        </w:rPr>
-        <w:t>which are helping:</w:t>
+        <w:t>This Bluemix application is leveraging IBM Watson services which are helping:</w:t>
       </w:r>
     </w:p>
     <w:p>
@@ -480,16 +347,7 @@
             <w:sz w:val="20"/>
             <w:szCs w:val="20"/>
           </w:rPr>
-          <w:t>Tone Analyz</w:t>
-        </w:r>
-        <w:r>
-          <w:rPr>
-            <w:rStyle w:val="Hyperlink0"/>
-            <w:rFonts w:ascii="Arial" w:hAnsi="Arial" w:cs="Arial"/>
-            <w:sz w:val="20"/>
-            <w:szCs w:val="20"/>
-          </w:rPr>
-          <w:t>er</w:t>
+          <w:t>Tone Analyzer</w:t>
         </w:r>
       </w:hyperlink>
       <w:r>
@@ -499,16 +357,7 @@
           <w:sz w:val="20"/>
           <w:szCs w:val="20"/>
         </w:rPr>
-        <w:t xml:space="preserve"> to get the emotions of the cover letter</w:t>
-      </w:r>
-      <w:r>
-        <w:rPr>
-          <w:rStyle w:val="Hyperlink0"/>
-          <w:rFonts w:ascii="Arial" w:hAnsi="Arial" w:cs="Arial"/>
-          <w:sz w:val="20"/>
-          <w:szCs w:val="20"/>
-        </w:rPr>
-        <w:t xml:space="preserve"> and job descriptions.</w:t>
+        <w:t xml:space="preserve"> to get the emotions of the cover letter and job descriptions.</w:t>
       </w:r>
     </w:p>
     <w:p>
@@ -560,25 +409,7 @@
           <w:sz w:val="20"/>
           <w:szCs w:val="20"/>
         </w:rPr>
-        <w:t xml:space="preserve"> to get </w:t>
-      </w:r>
-      <w:r>
-        <w:rPr>
-          <w:rStyle w:val="Hyperlink0"/>
-          <w:rFonts w:ascii="Arial" w:hAnsi="Arial" w:cs="Arial"/>
-          <w:sz w:val="20"/>
-          <w:szCs w:val="20"/>
-        </w:rPr>
-        <w:t>more insights</w:t>
-      </w:r>
-      <w:r>
-        <w:rPr>
-          <w:rStyle w:val="Hyperlink0"/>
-          <w:rFonts w:ascii="Arial" w:hAnsi="Arial" w:cs="Arial"/>
-          <w:sz w:val="20"/>
-          <w:szCs w:val="20"/>
-        </w:rPr>
-        <w:t xml:space="preserve"> of the applicant</w:t>
+        <w:t xml:space="preserve"> to get more insights of the applicant</w:t>
       </w:r>
     </w:p>
     <w:p>
@@ -613,7 +444,6 @@
         <w:t xml:space="preserve">Using </w:t>
       </w:r>
       <w:hyperlink r:id="rId10" w:history="1">
-        <w:proofErr w:type="gramStart"/>
         <w:r>
           <w:rPr>
             <w:rStyle w:val="Hyperlink0"/>
@@ -623,7 +453,6 @@
           </w:rPr>
           <w:t>A</w:t>
         </w:r>
-        <w:proofErr w:type="gramEnd"/>
       </w:hyperlink>
       <w:r>
         <w:rPr>
@@ -670,8 +499,10 @@
           <w:rStyle w:val="Hyperlink0"/>
           <w:rFonts w:ascii="Arial" w:hAnsi="Arial" w:cs="Arial"/>
           <w:b/>
-          <w:sz w:val="20"/>
-          <w:szCs w:val="20"/>
+          <w:color w:val="0000FF"/>
+          <w:sz w:val="20"/>
+          <w:szCs w:val="20"/>
+          <w:u w:val="single"/>
         </w:rPr>
       </w:pPr>
       <w:r>
@@ -682,8 +513,115 @@
           <w:sz w:val="20"/>
           <w:szCs w:val="20"/>
         </w:rPr>
-        <w:t xml:space="preserve">The Application is available here: </w:t>
-      </w:r>
+        <w:t xml:space="preserve">The </w:t>
+      </w:r>
+      <w:r>
+        <w:rPr>
+          <w:rStyle w:val="Hyperlink0"/>
+          <w:rFonts w:ascii="Arial" w:hAnsi="Arial" w:cs="Arial"/>
+          <w:b/>
+          <w:sz w:val="20"/>
+          <w:szCs w:val="20"/>
+        </w:rPr>
+        <w:t>running a</w:t>
+      </w:r>
+      <w:r>
+        <w:rPr>
+          <w:rStyle w:val="Hyperlink0"/>
+          <w:rFonts w:ascii="Arial" w:hAnsi="Arial" w:cs="Arial"/>
+          <w:b/>
+          <w:sz w:val="20"/>
+          <w:szCs w:val="20"/>
+        </w:rPr>
+        <w:t xml:space="preserve">pplication is available here: </w:t>
+      </w:r>
+      <w:hyperlink r:id="rId11" w:history="1">
+        <w:r>
+          <w:rPr>
+            <w:rStyle w:val="Hyperlink"/>
+            <w:rFonts w:ascii="Arial" w:hAnsi="Arial" w:cs="Arial"/>
+            <w:b/>
+            <w:sz w:val="20"/>
+            <w:szCs w:val="20"/>
+            <w:lang w:val="en-US"/>
+          </w:rPr>
+          <w:t>https://hrassistant.eu-gb.mybluemix.net/</w:t>
+        </w:r>
+      </w:hyperlink>
+    </w:p>
+    <w:p>
+      <w:pPr>
+        <w:pBdr>
+          <w:top w:val="nil"/>
+          <w:left w:val="nil"/>
+          <w:bottom w:val="nil"/>
+          <w:right w:val="nil"/>
+          <w:between w:val="nil"/>
+          <w:bar w:val="nil"/>
+        </w:pBdr>
+        <w:spacing w:after="0" w:line="240" w:lineRule="auto"/>
+        <w:rPr>
+          <w:rFonts w:ascii="Arial" w:hAnsi="Arial" w:cs="Arial"/>
+          <w:sz w:val="20"/>
+          <w:szCs w:val="20"/>
+          <w:lang w:val="en-US"/>
+        </w:rPr>
+      </w:pPr>
+      <w:r>
+        <w:rPr>
+          <w:rStyle w:val="Hyperlink0"/>
+          <w:rFonts w:ascii="Arial" w:hAnsi="Arial" w:cs="Arial"/>
+          <w:b/>
+          <w:sz w:val="20"/>
+          <w:szCs w:val="20"/>
+        </w:rPr>
+        <w:t xml:space="preserve">The </w:t>
+      </w:r>
+      <w:r>
+        <w:rPr>
+          <w:rStyle w:val="Hyperlink0"/>
+          <w:rFonts w:ascii="Arial" w:hAnsi="Arial" w:cs="Arial"/>
+          <w:b/>
+          <w:sz w:val="20"/>
+          <w:szCs w:val="20"/>
+        </w:rPr>
+        <w:t>source code</w:t>
+      </w:r>
+      <w:r>
+        <w:rPr>
+          <w:rStyle w:val="Hyperlink0"/>
+          <w:rFonts w:ascii="Arial" w:hAnsi="Arial" w:cs="Arial"/>
+          <w:b/>
+          <w:sz w:val="20"/>
+          <w:szCs w:val="20"/>
+        </w:rPr>
+        <w:t xml:space="preserve"> is a</w:t>
+      </w:r>
+      <w:bookmarkStart w:id="0" w:name="_GoBack"/>
+      <w:bookmarkEnd w:id="0"/>
+      <w:r>
+        <w:rPr>
+          <w:rStyle w:val="Hyperlink0"/>
+          <w:rFonts w:ascii="Arial" w:hAnsi="Arial" w:cs="Arial"/>
+          <w:b/>
+          <w:sz w:val="20"/>
+          <w:szCs w:val="20"/>
+        </w:rPr>
+        <w:t xml:space="preserve">vailable here: </w:t>
+      </w:r>
+      <w:hyperlink r:id="rId12" w:history="1">
+        <w:r>
+          <w:rPr>
+            <w:rStyle w:val="Hyperlink"/>
+            <w:rFonts w:ascii="Arial" w:hAnsi="Arial" w:cs="Arial"/>
+            <w:b/>
+            <w:sz w:val="20"/>
+            <w:szCs w:val="20"/>
+            <w:lang w:val="en-US"/>
+          </w:rPr>
+          <w:t>https://github.com/flinden68/HR-Assistant</w:t>
+        </w:r>
+      </w:hyperlink>
       <w:r>
         <w:rPr>
           <w:rStyle w:val="Hyperlink0"/>
@@ -694,19 +632,8 @@
           <w:szCs w:val="20"/>
           <w:u w:val="single"/>
         </w:rPr>
-        <w:t>https://hrassistant.eu-gb.mybluemix.net/</w:t>
-      </w:r>
-    </w:p>
-    <w:p>
-      <w:pPr>
-        <w:ind w:left="420"/>
-        <w:rPr>
-          <w:rFonts w:ascii="Arial" w:hAnsi="Arial" w:cs="Arial"/>
-          <w:sz w:val="20"/>
-          <w:szCs w:val="20"/>
-          <w:lang w:val="en-US"/>
-        </w:rPr>
-      </w:pPr>
+        <w:br/>
+      </w:r>
     </w:p>
     <w:p>
       <w:pPr>
@@ -809,8 +736,10 @@
               <w:rPr>
                 <w:rStyle w:val="Hyperlink0"/>
                 <w:rFonts w:ascii="Arial" w:hAnsi="Arial" w:cs="Arial"/>
-                <w:sz w:val="20"/>
-                <w:szCs w:val="20"/>
+                <w:noProof/>
+                <w:sz w:val="20"/>
+                <w:szCs w:val="20"/>
+                <w:lang w:val="de-CH" w:eastAsia="de-CH"/>
               </w:rPr>
               <w:drawing>
                 <wp:inline distT="0" distB="0" distL="0" distR="0" wp14:anchorId="7E2735CE" wp14:editId="41480F8E">
@@ -828,7 +757,7 @@
                           <pic:cNvPicPr/>
                         </pic:nvPicPr>
                         <pic:blipFill>
-                          <a:blip r:embed="rId11"/>
+                          <a:blip r:embed="rId13"/>
                           <a:stretch>
                             <a:fillRect/>
                           </a:stretch>
@@ -952,8 +881,10 @@
               <w:rPr>
                 <w:rStyle w:val="Hyperlink0"/>
                 <w:rFonts w:ascii="Arial" w:hAnsi="Arial" w:cs="Arial"/>
-                <w:sz w:val="20"/>
-                <w:szCs w:val="20"/>
+                <w:noProof/>
+                <w:sz w:val="20"/>
+                <w:szCs w:val="20"/>
+                <w:lang w:val="de-CH" w:eastAsia="de-CH"/>
               </w:rPr>
               <w:drawing>
                 <wp:inline distT="0" distB="0" distL="0" distR="0" wp14:anchorId="6BDEB866" wp14:editId="5E53E993">
@@ -971,7 +902,7 @@
                           <pic:cNvPicPr/>
                         </pic:nvPicPr>
                         <pic:blipFill>
-                          <a:blip r:embed="rId12"/>
+                          <a:blip r:embed="rId14"/>
                           <a:stretch>
                             <a:fillRect/>
                           </a:stretch>
@@ -1086,8 +1017,10 @@
               <w:rPr>
                 <w:rStyle w:val="Hyperlink0"/>
                 <w:rFonts w:ascii="Arial" w:hAnsi="Arial" w:cs="Arial"/>
-                <w:sz w:val="20"/>
-                <w:szCs w:val="20"/>
+                <w:noProof/>
+                <w:sz w:val="20"/>
+                <w:szCs w:val="20"/>
+                <w:lang w:val="de-CH" w:eastAsia="de-CH"/>
               </w:rPr>
               <w:drawing>
                 <wp:inline distT="0" distB="0" distL="0" distR="0" wp14:anchorId="46F01EE1" wp14:editId="7F4D2298">
@@ -1105,7 +1038,7 @@
                           <pic:cNvPicPr/>
                         </pic:nvPicPr>
                         <pic:blipFill>
-                          <a:blip r:embed="rId13"/>
+                          <a:blip r:embed="rId15"/>
                           <a:stretch>
                             <a:fillRect/>
                           </a:stretch>
@@ -1168,29 +1101,7 @@
                 <w:sz w:val="20"/>
                 <w:szCs w:val="20"/>
               </w:rPr>
-              <w:t xml:space="preserve">Dashboard (Role “HR / </w:t>
-            </w:r>
-            <w:proofErr w:type="spellStart"/>
-            <w:r>
-              <w:rPr>
-                <w:rStyle w:val="Hyperlink0"/>
-                <w:rFonts w:ascii="Arial" w:hAnsi="Arial" w:cs="Arial"/>
-                <w:b/>
-                <w:sz w:val="20"/>
-                <w:szCs w:val="20"/>
-              </w:rPr>
-              <w:t>Backoffice</w:t>
-            </w:r>
-            <w:proofErr w:type="spellEnd"/>
-            <w:r>
-              <w:rPr>
-                <w:rStyle w:val="Hyperlink0"/>
-                <w:rFonts w:ascii="Arial" w:hAnsi="Arial" w:cs="Arial"/>
-                <w:b/>
-                <w:sz w:val="20"/>
-                <w:szCs w:val="20"/>
-              </w:rPr>
-              <w:t>” and “Administrator”)</w:t>
+              <w:t>Dashboard (Role “HR / Backoffice” and “Administrator”)</w:t>
             </w:r>
           </w:p>
           <w:p>
@@ -1209,27 +1120,7 @@
                 <w:sz w:val="20"/>
                 <w:szCs w:val="20"/>
               </w:rPr>
-              <w:t xml:space="preserve">Data is presented to the HR / </w:t>
-            </w:r>
-            <w:proofErr w:type="spellStart"/>
-            <w:r>
-              <w:rPr>
-                <w:rStyle w:val="Hyperlink0"/>
-                <w:rFonts w:ascii="Arial" w:hAnsi="Arial" w:cs="Arial"/>
-                <w:sz w:val="20"/>
-                <w:szCs w:val="20"/>
-              </w:rPr>
-              <w:t>Backoffice</w:t>
-            </w:r>
-            <w:proofErr w:type="spellEnd"/>
-            <w:r>
-              <w:rPr>
-                <w:rStyle w:val="Hyperlink0"/>
-                <w:rFonts w:ascii="Arial" w:hAnsi="Arial" w:cs="Arial"/>
-                <w:sz w:val="20"/>
-                <w:szCs w:val="20"/>
-              </w:rPr>
-              <w:t xml:space="preserve"> employee in a graphical manner. Only recent data is being considered in the charts. It is used to have a quick overview of recent data.</w:t>
+              <w:t>Data is presented to the HR / Backoffice employee in a graphical manner. Only recent data is being considered in the charts. It is used to have a quick overview of recent data.</w:t>
             </w:r>
           </w:p>
         </w:tc>
@@ -1252,8 +1143,10 @@
               <w:rPr>
                 <w:rStyle w:val="Hyperlink0"/>
                 <w:rFonts w:ascii="Arial" w:hAnsi="Arial" w:cs="Arial"/>
-                <w:sz w:val="20"/>
-                <w:szCs w:val="20"/>
+                <w:noProof/>
+                <w:sz w:val="20"/>
+                <w:szCs w:val="20"/>
+                <w:lang w:val="de-CH" w:eastAsia="de-CH"/>
               </w:rPr>
               <w:drawing>
                 <wp:inline distT="0" distB="0" distL="0" distR="0" wp14:anchorId="67ADB17A" wp14:editId="48A8F07A">
@@ -1271,7 +1164,7 @@
                           <pic:cNvPicPr/>
                         </pic:nvPicPr>
                         <pic:blipFill>
-                          <a:blip r:embed="rId14"/>
+                          <a:blip r:embed="rId16"/>
                           <a:stretch>
                             <a:fillRect/>
                           </a:stretch>
@@ -1308,7 +1201,6 @@
                 <w:szCs w:val="20"/>
               </w:rPr>
             </w:pPr>
-            <w:proofErr w:type="spellStart"/>
             <w:r>
               <w:rPr>
                 <w:rStyle w:val="Hyperlink0"/>
@@ -1319,7 +1211,6 @@
               </w:rPr>
               <w:t>Backoffice</w:t>
             </w:r>
-            <w:proofErr w:type="spellEnd"/>
             <w:r>
               <w:rPr>
                 <w:rStyle w:val="Hyperlink0"/>
@@ -1328,29 +1219,7 @@
                 <w:sz w:val="20"/>
                 <w:szCs w:val="20"/>
               </w:rPr>
-              <w:t xml:space="preserve"> (Role “HR / </w:t>
-            </w:r>
-            <w:proofErr w:type="spellStart"/>
-            <w:r>
-              <w:rPr>
-                <w:rStyle w:val="Hyperlink0"/>
-                <w:rFonts w:ascii="Arial" w:hAnsi="Arial" w:cs="Arial"/>
-                <w:b/>
-                <w:sz w:val="20"/>
-                <w:szCs w:val="20"/>
-              </w:rPr>
-              <w:t>Backoffice</w:t>
-            </w:r>
-            <w:proofErr w:type="spellEnd"/>
-            <w:r>
-              <w:rPr>
-                <w:rStyle w:val="Hyperlink0"/>
-                <w:rFonts w:ascii="Arial" w:hAnsi="Arial" w:cs="Arial"/>
-                <w:b/>
-                <w:sz w:val="20"/>
-                <w:szCs w:val="20"/>
-              </w:rPr>
-              <w:t>” and “Administrator”)</w:t>
+              <w:t xml:space="preserve"> (Role “HR / Backoffice” and “Administrator”)</w:t>
             </w:r>
           </w:p>
           <w:p>
@@ -1369,65 +1238,7 @@
                 <w:sz w:val="20"/>
                 <w:szCs w:val="20"/>
               </w:rPr>
-              <w:t xml:space="preserve">Jobs, Job Applications, Companies and Configurations can be managed in a </w:t>
-            </w:r>
-            <w:proofErr w:type="spellStart"/>
-            <w:r>
-              <w:rPr>
-                <w:rStyle w:val="Hyperlink0"/>
-                <w:rFonts w:ascii="Arial" w:hAnsi="Arial" w:cs="Arial"/>
-                <w:sz w:val="20"/>
-                <w:szCs w:val="20"/>
-              </w:rPr>
-              <w:t>convienient</w:t>
-            </w:r>
-            <w:proofErr w:type="spellEnd"/>
-            <w:r>
-              <w:rPr>
-                <w:rStyle w:val="Hyperlink0"/>
-                <w:rFonts w:ascii="Arial" w:hAnsi="Arial" w:cs="Arial"/>
-                <w:sz w:val="20"/>
-                <w:szCs w:val="20"/>
-              </w:rPr>
-              <w:t xml:space="preserve"> way. The </w:t>
-            </w:r>
-            <w:r>
-              <w:rPr>
-                <w:rStyle w:val="Hyperlink0"/>
-                <w:rFonts w:ascii="Arial" w:hAnsi="Arial" w:cs="Arial"/>
-                <w:sz w:val="20"/>
-                <w:szCs w:val="20"/>
-              </w:rPr>
-              <w:t xml:space="preserve">HR / </w:t>
-            </w:r>
-            <w:proofErr w:type="spellStart"/>
-            <w:r>
-              <w:rPr>
-                <w:rStyle w:val="Hyperlink0"/>
-                <w:rFonts w:ascii="Arial" w:hAnsi="Arial" w:cs="Arial"/>
-                <w:sz w:val="20"/>
-                <w:szCs w:val="20"/>
-              </w:rPr>
-              <w:t>Backoffice</w:t>
-            </w:r>
-            <w:proofErr w:type="spellEnd"/>
-            <w:r>
-              <w:rPr>
-                <w:rStyle w:val="Hyperlink0"/>
-                <w:rFonts w:ascii="Arial" w:hAnsi="Arial" w:cs="Arial"/>
-                <w:sz w:val="20"/>
-                <w:szCs w:val="20"/>
-              </w:rPr>
-              <w:t xml:space="preserve"> employee</w:t>
-            </w:r>
-            <w:r>
-              <w:rPr>
-                <w:rStyle w:val="Hyperlink0"/>
-                <w:rFonts w:ascii="Arial" w:hAnsi="Arial" w:cs="Arial"/>
-                <w:sz w:val="20"/>
-                <w:szCs w:val="20"/>
-              </w:rPr>
-              <w:t xml:space="preserve"> can also analyze individual job applications and jobs with IBM Watson Services.</w:t>
+              <w:t>Jobs, Job Applications, Companies and Configurations can be managed in a convienient way. The HR / Backoffice employee can also analyze individual job applications and jobs with IBM Watson Services.</w:t>
             </w:r>
           </w:p>
         </w:tc>
@@ -2642,6 +2453,17 @@
     <w:uiPriority w:val="99"/>
     <w:rsid w:val="00915C88"/>
   </w:style>
+  <w:style w:type="character" w:styleId="Hyperlink">
+    <w:name w:val="Hyperlink"/>
+    <w:basedOn w:val="Absatz-Standardschriftart"/>
+    <w:uiPriority w:val="99"/>
+    <w:unhideWhenUsed/>
+    <w:rsid w:val="00B10151"/>
+    <w:rPr>
+      <w:color w:val="0563C1" w:themeColor="hyperlink"/>
+      <w:u w:val="single"/>
+    </w:rPr>
+  </w:style>
 </w:styles>
 </file>
 

</xml_diff>